<commit_message>
added clarity to date vector
</commit_message>
<xml_diff>
--- a/docs/exercises/functions_exercise.docx
+++ b/docs/exercises/functions_exercise.docx
@@ -46,19 +46,13 @@
         <w:pStyle w:val="FirstParagraph"/>
       </w:pPr>
       <w:r>
-        <w:t>You can write code for a project in a single file. That file can contain instructions for reading, cleaning, manipulating, plotting, and modeling data as long as those tasks are coded linearly. A downside of such an approach is that tasks are not compartme</w:t>
-      </w:r>
-      <w:r>
-        <w:t xml:space="preserve">ntalized. When collaborating, all collaborators </w:t>
+        <w:t xml:space="preserve">You can write code for a project in a single file. That file can contain instructions for reading, cleaning, manipulating, plotting, and modeling data as long as those tasks are coded linearly. A downside of such an approach is that tasks are not compartmentalized. When collaborating, all collaborators </w:t>
       </w:r>
       <w:r>
         <w:t xml:space="preserve">would </w:t>
       </w:r>
       <w:r>
-        <w:t xml:space="preserve">work in a single file, rather than </w:t>
-      </w:r>
-      <w:r>
-        <w:t>work</w:t>
+        <w:t>work in a single file, rather than work</w:t>
       </w:r>
       <w:r>
         <w:t xml:space="preserve"> </w:t>
@@ -70,13 +64,7 @@
         <w:t xml:space="preserve"> in separate files</w:t>
       </w:r>
       <w:r>
-        <w:t>. By way of analogy, a building construction company would have all workers working in one huge open room without any physical barriers lik</w:t>
-      </w:r>
-      <w:r>
-        <w:t>e walls or floors. The metal machining team would work some feet away from the marketing team and the accounting team. Sound and debris would be cast throughout the structure. Sure, everyone is in close proximity thus facilitating communication across depa</w:t>
-      </w:r>
-      <w:r>
-        <w:t>rtments from start to finish but such a structure would make little sense.</w:t>
+        <w:t>. By way of analogy, a building construction company would have all workers working in one huge open room without any physical barriers like walls or floors. The metal machining team would work some feet away from the marketing team and the accounting team. Sound and debris would be cast throughout the structure. Sure, everyone is in close proximity thus facilitating communication across departments from start to finish but such a structure would make little sense.</w:t>
       </w:r>
     </w:p>
     <w:p>
@@ -93,13 +81,7 @@
         <w:t>in a single file</w:t>
       </w:r>
       <w:r>
-        <w:t>. When code breaks (which it does for different reasons), the entire file (up to a point and beyond) will discontinue wor</w:t>
-      </w:r>
-      <w:r>
-        <w:t xml:space="preserve">king. Finding and fixing the errors in a single file may require a lot of searching and editing, which may inadvertently result in changing some other code, if even by accident. Keeping tasks separate will reduce the likelihood of accidentally introducing </w:t>
-      </w:r>
-      <w:r>
-        <w:t>errors. When coding, a task should be compartmentalized from other tasks serving different functions and goals.</w:t>
+        <w:t>. When code breaks (which it does for different reasons), the entire file (up to a point and beyond) will discontinue working. Finding and fixing the errors in a single file may require a lot of searching and editing, which may inadvertently result in changing some other code, if even by accident. Keeping tasks separate will reduce the likelihood of accidentally introducing errors. When coding, a task should be compartmentalized from other tasks serving different functions and goals.</w:t>
       </w:r>
     </w:p>
     <w:p>
@@ -107,10 +89,7 @@
         <w:pStyle w:val="BodyText"/>
       </w:pPr>
       <w:r>
-        <w:t>For your project, you will read, manipulate, and write data. The code containing the instructions to read, manipulate, and write data will be co</w:t>
-      </w:r>
-      <w:r>
-        <w:t xml:space="preserve">ntained within two types of files, Scripts (e.g., </w:t>
+        <w:t xml:space="preserve">For your project, you will read, manipulate, and write data. The code containing the instructions to read, manipulate, and write data will be contained within two types of files, Scripts (e.g., </w:t>
       </w:r>
       <w:r>
         <w:rPr>
@@ -128,10 +107,7 @@
         <w:t>.Rmd</w:t>
       </w:r>
       <w:r>
-        <w:t>). The focus those files will be on reproducibility. In order to have reproducibility, you will need working code as well as code that executes without you doing so manual</w:t>
-      </w:r>
-      <w:r>
-        <w:t>ly. In order words, you will work with code files that when executed will call and execute other code files so that your objects, files, visualizations, and models will update automatically.</w:t>
+        <w:t>). The focus those files will be on reproducibility. In order to have reproducibility, you will need working code as well as code that executes without you doing so manually. In order words, you will work with code files that when executed will call and execute other code files so that your objects, files, visualizations, and models will update automatically.</w:t>
       </w:r>
     </w:p>
     <w:p>
@@ -151,10 +127,7 @@
         <w:t xml:space="preserve">composed </w:t>
       </w:r>
       <w:r>
-        <w:t>of floors. Each floo</w:t>
-      </w:r>
-      <w:r>
-        <w:t>r rests on the infrastructure of all lower floors. In order to reach the top floor, you pass through each floor, whether manually (walking stairs) or automatically (riding the elevator).</w:t>
+        <w:t>of floors. Each floor rests on the infrastructure of all lower floors. In order to reach the top floor, you pass through each floor, whether manually (walking stairs) or automatically (riding the elevator).</w:t>
       </w:r>
     </w:p>
     <w:p>
@@ -186,13 +159,7 @@
         <w:rPr>
           <w:rStyle w:val="VerbatimChar"/>
         </w:rPr>
-        <w:t xml:space="preserve">            call</w:t>
-      </w:r>
-      <w:r>
-        <w:rPr>
-          <w:rStyle w:val="VerbatimChar"/>
-        </w:rPr>
-        <w:t>s File_02, reads transformed data, cleans/adds variables</w:t>
+        <w:t xml:space="preserve">            calls File_02, reads transformed data, cleans/adds variables</w:t>
       </w:r>
       <w:r>
         <w:br/>
@@ -234,13 +201,7 @@
         <w:rPr>
           <w:rStyle w:val="VerbatimChar"/>
         </w:rPr>
-        <w:t>- File_01 - code loads libraries/functio</w:t>
-      </w:r>
-      <w:r>
-        <w:rPr>
-          <w:rStyle w:val="VerbatimChar"/>
-        </w:rPr>
-        <w:t xml:space="preserve">ns, reads data, subsets data, </w:t>
+        <w:t xml:space="preserve">- File_01 - code loads libraries/functions, reads data, subsets data, </w:t>
       </w:r>
       <w:r>
         <w:br/>
@@ -293,10 +254,7 @@
         <w:t>.R</w:t>
       </w:r>
       <w:r>
-        <w:t xml:space="preserve"> </w:t>
-      </w:r>
-      <w:r>
-        <w:t>script file:</w:t>
+        <w:t xml:space="preserve"> script file:</w:t>
       </w:r>
     </w:p>
     <w:p>
@@ -390,10 +348,7 @@
         </w:numPr>
       </w:pPr>
       <w:r>
-        <w:t xml:space="preserve">Create </w:t>
-      </w:r>
-      <w:r>
-        <w:t>a vector object containing 5 names of individuals and assign it a meaningful name.</w:t>
+        <w:t>Create a vector object containing 5 names of individuals and assign it a meaningful name.</w:t>
       </w:r>
     </w:p>
     <w:p>
@@ -454,10 +409,7 @@
         <w:pStyle w:val="FirstParagraph"/>
       </w:pPr>
       <w:r>
-        <w:t>Mo</w:t>
-      </w:r>
-      <w:r>
-        <w:t>st of the functions you will use will in libraries that you will load. Other libraries, which you obtain someplace or write yourself, may be inside specific files. You will now create a function script.</w:t>
+        <w:t>Most of the functions you will use will in libraries that you will load. Other libraries, which you obtain someplace or write yourself, may be inside specific files. You will now create a function script.</w:t>
       </w:r>
     </w:p>
     <w:p>
@@ -491,13 +443,7 @@
         <w:rPr>
           <w:rStyle w:val="VerbatimChar"/>
         </w:rPr>
-        <w:t>get_year</w:t>
-      </w:r>
-      <w:r>
-        <w:rPr>
-          <w:rStyle w:val="VerbatimChar"/>
-        </w:rPr>
-        <w:t>s_since_birth.R</w:t>
+        <w:t>get_years_since_birth.R</w:t>
       </w:r>
       <w:r>
         <w:rPr>
@@ -690,10 +636,7 @@
         <w:pStyle w:val="FirstParagraph"/>
       </w:pPr>
       <w:r>
-        <w:t>Once you write a function, you would want to ensure it works correctly. In order to do so, you would execute the code in</w:t>
-      </w:r>
-      <w:r>
-        <w:t>side that function file. We will skip this step because a) the function works and b) we will load the definition by sourcing the script function.</w:t>
+        <w:t>Once you write a function, you would want to ensure it works correctly. In order to do so, you would execute the code inside that function file. We will skip this step because a) the function works and b) we will load the definition by sourcing the script function.</w:t>
       </w:r>
     </w:p>
     <w:p>
@@ -711,10 +654,7 @@
       <w:bookmarkStart w:id="7" w:name="editing-a-script-again"/>
       <w:bookmarkEnd w:id="6"/>
       <w:r>
-        <w:t>Editing a Script (agai</w:t>
-      </w:r>
-      <w:r>
-        <w:t>n)</w:t>
+        <w:t>Editing a Script (again)</w:t>
       </w:r>
     </w:p>
     <w:p>
@@ -722,10 +662,7 @@
         <w:pStyle w:val="FirstParagraph"/>
       </w:pPr>
       <w:r>
-        <w:t>You will certainly be making change to your code and hopefully saving your work. You will also likely work with more than one file, which you will have to remember to edit and save, especially when the code instructions in one file depend on another fil</w:t>
-      </w:r>
-      <w:r>
-        <w:t>e. If the new instructions in one file are not saved, another file will not assume those changes. Let’s got back and edit that other file.</w:t>
+        <w:t>You will certainly be making change to your code and hopefully saving your work. You will also likely work with more than one file, which you will have to remember to edit and save, especially when the code instructions in one file depend on another file. If the new instructions in one file are not saved, another file will not assume those changes. Let’s got back and edit that other file.</w:t>
       </w:r>
     </w:p>
     <w:p>
@@ -759,10 +696,7 @@
         </w:numPr>
       </w:pPr>
       <w:r>
-        <w:t>Create a new vector object the contains the ages of the individuals in the birth dates vector by using</w:t>
-      </w:r>
-      <w:r>
-        <w:t xml:space="preserve"> the </w:t>
+        <w:t xml:space="preserve">Using the </w:t>
       </w:r>
       <w:r>
         <w:rPr>
@@ -771,7 +705,25 @@
         <w:t>get_years_since_birth()</w:t>
       </w:r>
       <w:r>
-        <w:t xml:space="preserve"> function and name the object in a meaningful way.</w:t>
+        <w:t xml:space="preserve"> </w:t>
+      </w:r>
+      <w:r>
+        <w:t>function, c</w:t>
+      </w:r>
+      <w:r>
+        <w:t xml:space="preserve">reate a new vector object </w:t>
+      </w:r>
+      <w:r>
+        <w:t xml:space="preserve">for the </w:t>
+      </w:r>
+      <w:r>
+        <w:t>dates vector</w:t>
+      </w:r>
+      <w:r>
+        <w:t xml:space="preserve">; </w:t>
+      </w:r>
+      <w:r>
+        <w:t>name the object in a meaningful way.</w:t>
       </w:r>
     </w:p>
     <w:p>
@@ -828,10 +780,7 @@
         <w:pStyle w:val="FirstParagraph"/>
       </w:pPr>
       <w:r>
-        <w:t>The next step will inv</w:t>
-      </w:r>
-      <w:r>
-        <w:t>olve automating the function definition in your script by sourcing the file containing the function or directory containing function files. Like loading libraries, this step allows you to ensure the functions are available in your workflow.</w:t>
+        <w:t>The next step will involve automating the function definition in your script by sourcing the file containing the function or directory containing function files. Like loading libraries, this step allows you to ensure the functions are available in your workflow.</w:t>
       </w:r>
     </w:p>
     <w:p>
@@ -842,10 +791,7 @@
       <w:bookmarkEnd w:id="1"/>
       <w:bookmarkEnd w:id="7"/>
       <w:r>
-        <w:t>Sourcing Script</w:t>
-      </w:r>
-      <w:r>
-        <w:t xml:space="preserve"> Files</w:t>
+        <w:t>Sourcing Script Files</w:t>
       </w:r>
     </w:p>
     <w:p>
@@ -853,10 +799,7 @@
         <w:pStyle w:val="FirstParagraph"/>
       </w:pPr>
       <w:r>
-        <w:t>After creating script files, whether code files or function files, you will likely need them executed so that you can fulfill tasks that depend on them. You want to automate this task so that you do not have to execute your scripts manually. The pro</w:t>
-      </w:r>
-      <w:r>
-        <w:t xml:space="preserve">cessing of calling a code file inside another file is referred to as </w:t>
+        <w:t xml:space="preserve">After creating script files, whether code files or function files, you will likely need them executed so that you can fulfill tasks that depend on them. You want to automate this task so that you do not have to execute your scripts manually. The processing of calling a code file inside another file is referred to as </w:t>
       </w:r>
       <w:r>
         <w:rPr>
@@ -894,13 +837,7 @@
         <w:pStyle w:val="FirstParagraph"/>
       </w:pPr>
       <w:r>
-        <w:t>You now have a function that you might use in performing some tasks. This function serv</w:t>
-      </w:r>
-      <w:r>
-        <w:t>es as an example of how to deal with any personal functions that you create and will need to use for your project. You need to ensure that the function is both available and also defined (executed) so that you can use it to tackle a task. You want to autom</w:t>
-      </w:r>
-      <w:r>
-        <w:t>ate this process so you don’t need to do so manually.</w:t>
+        <w:t>You now have a function that you might use in performing some tasks. This function serves as an example of how to deal with any personal functions that you create and will need to use for your project. You need to ensure that the function is both available and also defined (executed) so that you can use it to tackle a task. You want to automate this process so you don’t need to do so manually.</w:t>
       </w:r>
     </w:p>
     <w:p>
@@ -931,10 +868,7 @@
         </w:numPr>
       </w:pPr>
       <w:r>
-        <w:t>Below that comment, add code to source a specifiic</w:t>
-      </w:r>
-      <w:r>
-        <w:t xml:space="preserve"> function file</w:t>
+        <w:t>Below that comment, add code to source a specifiic function file</w:t>
       </w:r>
     </w:p>
     <w:p>
@@ -994,10 +928,7 @@
         </w:numPr>
       </w:pPr>
       <w:r>
-        <w:t>Rather than hard code the path,</w:t>
-      </w:r>
-      <w:r>
-        <w:t xml:space="preserve"> use the </w:t>
+        <w:t xml:space="preserve">Rather than hard code the path, use the </w:t>
       </w:r>
       <w:r>
         <w:rPr>
@@ -1050,10 +981,7 @@
         <w:t>/r/functions</w:t>
       </w:r>
       <w:r>
-        <w:t>, you may wish to source all functions saved there rather than source specif</w:t>
-      </w:r>
-      <w:r>
-        <w:t>ic ones.</w:t>
+        <w:t>, you may wish to source all functions saved there rather than source specific ones.</w:t>
       </w:r>
     </w:p>
     <w:p>
@@ -1102,13 +1030,7 @@
         <w:rPr>
           <w:rStyle w:val="VerbatimChar"/>
         </w:rPr>
-        <w:t>/r/</w:t>
-      </w:r>
-      <w:r>
-        <w:rPr>
-          <w:rStyle w:val="VerbatimChar"/>
-        </w:rPr>
-        <w:t>functions</w:t>
+        <w:t>/r/functions</w:t>
       </w:r>
       <w:r>
         <w:t xml:space="preserve"> directory. Again, rather than hard code the path to the </w:t>
@@ -1180,10 +1102,7 @@
         <w:pStyle w:val="FirstParagraph"/>
       </w:pPr>
       <w:r>
-        <w:t xml:space="preserve">The next </w:t>
-      </w:r>
-      <w:r>
-        <w:t>step involves creating an R Markdown report file that incorporates the other work and leverages it for reproduction.</w:t>
+        <w:t>The next step involves creating an R Markdown report file that incorporates the other work and leverages it for reproduction.</w:t>
       </w:r>
     </w:p>
     <w:p>
@@ -1211,10 +1130,7 @@
         <w:t>/report</w:t>
       </w:r>
       <w:r>
-        <w:t>. Report files will source code script files, which will</w:t>
-      </w:r>
-      <w:r>
-        <w:t xml:space="preserve"> in turn source function files. In order to build clean reports, you need to create a mental model for understanding how files leverage the contents of other files and for organizing them.</w:t>
+        <w:t>. Report files will source code script files, which will in turn source function files. In order to build clean reports, you need to create a mental model for understanding how files leverage the contents of other files and for organizing them.</w:t>
       </w:r>
     </w:p>
     <w:p>
@@ -1243,13 +1159,7 @@
         <w:rPr>
           <w:rStyle w:val="VerbatimChar"/>
         </w:rPr>
-        <w:t xml:space="preserve">      sou</w:t>
-      </w:r>
-      <w:r>
-        <w:rPr>
-          <w:rStyle w:val="VerbatimChar"/>
-        </w:rPr>
-        <w:t>rces script files (e.g., ex02.R)</w:t>
+        <w:t xml:space="preserve">      sources script files (e.g., ex02.R)</w:t>
       </w:r>
       <w:r>
         <w:br/>
@@ -1344,10 +1254,7 @@
         </w:numPr>
       </w:pPr>
       <w:r>
-        <w:t xml:space="preserve">Name </w:t>
-      </w:r>
-      <w:r>
-        <w:t xml:space="preserve">the file </w:t>
+        <w:t xml:space="preserve">Name the file </w:t>
       </w:r>
       <w:r>
         <w:rPr>
@@ -1404,10 +1311,7 @@
         <w:t>ex02.R</w:t>
       </w:r>
       <w:r>
-        <w:t xml:space="preserve"> file. To ensure portability, however</w:t>
-      </w:r>
-      <w:r>
-        <w:t xml:space="preserve">, add the following argument the </w:t>
+        <w:t xml:space="preserve"> file. To ensure portability, however, add the following argument the </w:t>
       </w:r>
       <w:r>
         <w:rPr>
@@ -1461,10 +1365,7 @@
         </w:numPr>
       </w:pPr>
       <w:r>
-        <w:t xml:space="preserve">After your code block, add text that states “The mean age of the individuals is </w:t>
-      </w:r>
-      <w:r>
-        <w:t xml:space="preserve">mean_value”. Importantly, rather than hard-coding this value, use in-line code to call the r object that’s created in </w:t>
+        <w:t xml:space="preserve">After your code block, add text that states “The mean age of the individuals is mean_value”. Importantly, rather than hard-coding this value, use in-line code to call the r object that’s created in </w:t>
       </w:r>
       <w:r>
         <w:rPr>
@@ -1482,10 +1383,7 @@
         <w:ind w:left="720"/>
       </w:pPr>
       <w:r>
-        <w:t>If you have forgotten how to render R objects in-line, you would be with a backtick and lowercase r to invo</w:t>
-      </w:r>
-      <w:r>
-        <w:t>ke the R interpreter.</w:t>
+        <w:t>If you have forgotten how to render R objects in-line, you would be with a backtick and lowercase r to invoke the R interpreter.</w:t>
       </w:r>
     </w:p>
     <w:p>
@@ -1613,10 +1511,7 @@
         <w:pStyle w:val="FirstParagraph"/>
       </w:pPr>
       <w:r>
-        <w:t>You have now created a very simple report. Importantly, you have assemble</w:t>
-      </w:r>
-      <w:r>
-        <w:t>d all of the piece for a simple report without embedding them into a single file. In order to produce the report, you created the necessary basic files and have organized those files in a way to build the report.</w:t>
+        <w:t>You have now created a very simple report. Importantly, you have assembled all of the piece for a simple report without embedding them into a single file. In order to produce the report, you created the necessary basic files and have organized those files in a way to build the report.</w:t>
       </w:r>
     </w:p>
     <w:p>
@@ -1690,10 +1585,7 @@
         <w:pStyle w:val="FirstParagraph"/>
       </w:pPr>
       <w:r>
-        <w:t>Although your team project will contain more parts and files (e.g., libraries, data frames, reading data, writing data, summarized data frames, plots, mod</w:t>
-      </w:r>
-      <w:r>
-        <w:t>el objects, etc.), you have worked through the mental model for organizing a project and its essential components. Building reports this way allows for your work to be reproduced easily when you need to update data, update models, update plots, etc.</w:t>
+        <w:t>Although your team project will contain more parts and files (e.g., libraries, data frames, reading data, writing data, summarized data frames, plots, model objects, etc.), you have worked through the mental model for organizing a project and its essential components. Building reports this way allows for your work to be reproduced easily when you need to update data, update models, update plots, etc.</w:t>
       </w:r>
     </w:p>
     <w:p>
@@ -1703,10 +1595,7 @@
       <w:bookmarkStart w:id="14" w:name="working-smarter-not-harder"/>
       <w:bookmarkEnd w:id="13"/>
       <w:r>
-        <w:t>Workin</w:t>
-      </w:r>
-      <w:r>
-        <w:t>g Smarter, Not harder</w:t>
+        <w:t>Working Smarter, Not harder</w:t>
       </w:r>
     </w:p>
     <w:p>
@@ -1752,10 +1641,7 @@
         </w:numPr>
       </w:pPr>
       <w:r>
-        <w:t>At t</w:t>
-      </w:r>
-      <w:r>
-        <w:t>he bottom of your snippet file, add code like:</w:t>
+        <w:t>At the bottom of your snippet file, add code like:</w:t>
       </w:r>
     </w:p>
     <w:p>
@@ -1806,10 +1692,7 @@
         <w:t>sour</w:t>
       </w:r>
       <w:r>
-        <w:t xml:space="preserve"> and the RStudio intelli</w:t>
-      </w:r>
-      <w:r>
-        <w:t xml:space="preserve">sense will populate the snippet name, </w:t>
+        <w:t xml:space="preserve"> and the RStudio intellisense will populate the snippet name, </w:t>
       </w:r>
       <w:r>
         <w:rPr>
@@ -2966,6 +2849,13 @@
     <w:lsdException w:name="Placeholder Text" w:semiHidden="1"/>
     <w:lsdException w:name="Light Shading"/>
     <w:lsdException w:name="Light List"/>
+    <w:lsdException w:name="Light Grid"/>
+    <w:lsdException w:name="Medium Shading 1"/>
+    <w:lsdException w:name="Medium Shading 2"/>
+    <w:lsdException w:name="Medium List 1"/>
+    <w:lsdException w:name="Medium List 2"/>
+    <w:lsdException w:name="Medium Grid 1"/>
+    <w:lsdException w:name="Medium Grid 2"/>
     <w:lsdException w:name="Medium Grid 3"/>
     <w:lsdException w:name="Dark List"/>
     <w:lsdException w:name="Colorful Shading"/>

</xml_diff>